<commit_message>
one letter change in final report
</commit_message>
<xml_diff>
--- a/Documentation/Raport_ANG.docx
+++ b/Documentation/Raport_ANG.docx
@@ -1,6 +1,6 @@
 
 <file path=word/document.xml><?xml version="1.0" encoding="utf-8"?>
-<w:document xmlns:wpc="http://schemas.microsoft.com/office/word/2010/wordprocessingCanvas" xmlns:mc="http://schemas.openxmlformats.org/markup-compatibility/2006" xmlns:o="urn:schemas-microsoft-com:office:office" xmlns:r="http://schemas.openxmlformats.org/officeDocument/2006/relationships" xmlns:m="http://schemas.openxmlformats.org/officeDocument/2006/math" xmlns:v="urn:schemas-microsoft-com:vml" xmlns:wp14="http://schemas.microsoft.com/office/word/2010/wordprocessingDrawing" xmlns:wp="http://schemas.openxmlformats.org/drawingml/2006/wordprocessingDrawing" xmlns:w10="urn:schemas-microsoft-com:office:word" xmlns:w="http://schemas.openxmlformats.org/wordprocessingml/2006/main" xmlns:w14="http://schemas.microsoft.com/office/word/2010/wordml" xmlns:w15="http://schemas.microsoft.com/office/word/2012/wordml" xmlns:wpg="http://schemas.microsoft.com/office/word/2010/wordprocessingGroup" xmlns:wpi="http://schemas.microsoft.com/office/word/2010/wordprocessingInk" xmlns:wne="http://schemas.microsoft.com/office/word/2006/wordml" xmlns:wps="http://schemas.microsoft.com/office/word/2010/wordprocessingShape" mc:Ignorable="w14 w15 wp14">
+<w:document xmlns:wpc="http://schemas.microsoft.com/office/word/2010/wordprocessingCanvas" xmlns:cx="http://schemas.microsoft.com/office/drawing/2014/chartex" xmlns:cx1="http://schemas.microsoft.com/office/drawing/2015/9/8/chartex" xmlns:cx2="http://schemas.microsoft.com/office/drawing/2015/10/21/chartex" xmlns:cx3="http://schemas.microsoft.com/office/drawing/2016/5/9/chartex" xmlns:cx4="http://schemas.microsoft.com/office/drawing/2016/5/10/chartex" xmlns:cx5="http://schemas.microsoft.com/office/drawing/2016/5/11/chartex" xmlns:cx6="http://schemas.microsoft.com/office/drawing/2016/5/12/chartex" xmlns:cx7="http://schemas.microsoft.com/office/drawing/2016/5/13/chartex" xmlns:cx8="http://schemas.microsoft.com/office/drawing/2016/5/14/chartex" xmlns:mc="http://schemas.openxmlformats.org/markup-compatibility/2006" xmlns:aink="http://schemas.microsoft.com/office/drawing/2016/ink" xmlns:am3d="http://schemas.microsoft.com/office/drawing/2017/model3d" xmlns:o="urn:schemas-microsoft-com:office:office" xmlns:r="http://schemas.openxmlformats.org/officeDocument/2006/relationships" xmlns:m="http://schemas.openxmlformats.org/officeDocument/2006/math" xmlns:v="urn:schemas-microsoft-com:vml" xmlns:wp14="http://schemas.microsoft.com/office/word/2010/wordprocessingDrawing" xmlns:wp="http://schemas.openxmlformats.org/drawingml/2006/wordprocessingDrawing" xmlns:w10="urn:schemas-microsoft-com:office:word" xmlns:w="http://schemas.openxmlformats.org/wordprocessingml/2006/main" xmlns:w14="http://schemas.microsoft.com/office/word/2010/wordml" xmlns:w15="http://schemas.microsoft.com/office/word/2012/wordml" xmlns:w16cid="http://schemas.microsoft.com/office/word/2016/wordml/cid" xmlns:w16se="http://schemas.microsoft.com/office/word/2015/wordml/symex" xmlns:wpg="http://schemas.microsoft.com/office/word/2010/wordprocessingGroup" xmlns:wpi="http://schemas.microsoft.com/office/word/2010/wordprocessingInk" xmlns:wne="http://schemas.microsoft.com/office/word/2006/wordml" xmlns:wps="http://schemas.microsoft.com/office/word/2010/wordprocessingShape" mc:Ignorable="w14 w15 w16se w16cid wp14">
   <w:body>
     <w:tbl>
       <w:tblPr>
@@ -858,6 +858,7 @@
                 <w:lang w:val="en-US"/>
               </w:rPr>
             </w:pPr>
+            <w:proofErr w:type="spellStart"/>
             <w:r>
               <w:rPr>
                 <w:rFonts w:ascii="Arial" w:hAnsi="Arial" w:cs="Arial"/>
@@ -866,8 +867,31 @@
                 <w:szCs w:val="20"/>
                 <w:lang w:val="en-US"/>
               </w:rPr>
-              <w:t>Benedykt Waszkiewicz</w:t>
-            </w:r>
+              <w:t>Benedykt</w:t>
+            </w:r>
+            <w:proofErr w:type="spellEnd"/>
+            <w:r>
+              <w:rPr>
+                <w:rFonts w:ascii="Arial" w:hAnsi="Arial" w:cs="Arial"/>
+                <w:b/>
+                <w:sz w:val="20"/>
+                <w:szCs w:val="20"/>
+                <w:lang w:val="en-US"/>
+              </w:rPr>
+              <w:t xml:space="preserve"> </w:t>
+            </w:r>
+            <w:proofErr w:type="spellStart"/>
+            <w:r>
+              <w:rPr>
+                <w:rFonts w:ascii="Arial" w:hAnsi="Arial" w:cs="Arial"/>
+                <w:b/>
+                <w:sz w:val="20"/>
+                <w:szCs w:val="20"/>
+                <w:lang w:val="en-US"/>
+              </w:rPr>
+              <w:t>Waszkiewicz</w:t>
+            </w:r>
+            <w:proofErr w:type="spellEnd"/>
             <w:r>
               <w:rPr>
                 <w:rFonts w:ascii="Arial" w:hAnsi="Arial" w:cs="Arial"/>
@@ -1020,6 +1044,7 @@
                 <w:lang w:val="en-US"/>
               </w:rPr>
             </w:pPr>
+            <w:proofErr w:type="spellStart"/>
             <w:r>
               <w:rPr>
                 <w:rFonts w:ascii="Arial" w:hAnsi="Arial" w:cs="Arial"/>
@@ -1028,7 +1053,40 @@
                 <w:szCs w:val="20"/>
                 <w:lang w:val="en-US"/>
               </w:rPr>
-              <w:t>Temat projektu:</w:t>
+              <w:t>Temat</w:t>
+            </w:r>
+            <w:proofErr w:type="spellEnd"/>
+            <w:r>
+              <w:rPr>
+                <w:rFonts w:ascii="Arial" w:hAnsi="Arial" w:cs="Arial"/>
+                <w:b/>
+                <w:sz w:val="20"/>
+                <w:szCs w:val="20"/>
+                <w:lang w:val="en-US"/>
+              </w:rPr>
+              <w:t xml:space="preserve"> </w:t>
+            </w:r>
+            <w:proofErr w:type="spellStart"/>
+            <w:r>
+              <w:rPr>
+                <w:rFonts w:ascii="Arial" w:hAnsi="Arial" w:cs="Arial"/>
+                <w:b/>
+                <w:sz w:val="20"/>
+                <w:szCs w:val="20"/>
+                <w:lang w:val="en-US"/>
+              </w:rPr>
+              <w:t>projektu</w:t>
+            </w:r>
+            <w:proofErr w:type="spellEnd"/>
+            <w:r>
+              <w:rPr>
+                <w:rFonts w:ascii="Arial" w:hAnsi="Arial" w:cs="Arial"/>
+                <w:b/>
+                <w:sz w:val="20"/>
+                <w:szCs w:val="20"/>
+                <w:lang w:val="en-US"/>
+              </w:rPr>
+              <w:t>:</w:t>
             </w:r>
           </w:p>
           <w:p>
@@ -1166,49 +1224,67 @@
                 <w:szCs w:val="28"/>
               </w:rPr>
             </w:pPr>
+            <w:proofErr w:type="spellStart"/>
             <w:r>
               <w:rPr>
                 <w:b/>
                 <w:sz w:val="28"/>
                 <w:szCs w:val="28"/>
               </w:rPr>
-              <w:t>dd/mm/rrrr</w:t>
-            </w:r>
+              <w:t>dd</w:t>
+            </w:r>
+            <w:proofErr w:type="spellEnd"/>
             <w:r>
               <w:rPr>
                 <w:b/>
                 <w:sz w:val="28"/>
                 <w:szCs w:val="28"/>
               </w:rPr>
-              <w:t xml:space="preserve"> </w:t>
-            </w:r>
-          </w:p>
-        </w:tc>
-        <w:tc>
-          <w:tcPr>
-            <w:tcW w:w="4366" w:type="dxa"/>
-            <w:gridSpan w:val="3"/>
-            <w:vAlign w:val="center"/>
-          </w:tcPr>
-          <w:p>
-            <w:pPr>
-              <w:jc w:val="center"/>
+              <w:t>/mm/</w:t>
+            </w:r>
+            <w:proofErr w:type="spellStart"/>
+            <w:r>
               <w:rPr>
                 <w:b/>
                 <w:sz w:val="28"/>
                 <w:szCs w:val="28"/>
               </w:rPr>
-            </w:pPr>
+              <w:t>rrrr</w:t>
+            </w:r>
+            <w:proofErr w:type="spellEnd"/>
             <w:r>
               <w:rPr>
                 <w:b/>
                 <w:sz w:val="28"/>
                 <w:szCs w:val="28"/>
               </w:rPr>
+              <w:t xml:space="preserve"> </w:t>
+            </w:r>
+          </w:p>
+        </w:tc>
+        <w:tc>
+          <w:tcPr>
+            <w:tcW w:w="4366" w:type="dxa"/>
+            <w:gridSpan w:val="3"/>
+            <w:vAlign w:val="center"/>
+          </w:tcPr>
+          <w:p>
+            <w:pPr>
+              <w:jc w:val="center"/>
+              <w:rPr>
+                <w:b/>
+                <w:sz w:val="28"/>
+                <w:szCs w:val="28"/>
+              </w:rPr>
+            </w:pPr>
+            <w:r>
+              <w:rPr>
+                <w:b/>
+                <w:sz w:val="28"/>
+                <w:szCs w:val="28"/>
+              </w:rPr>
               <w:t>03/09/2019</w:t>
             </w:r>
-            <w:bookmarkStart w:id="0" w:name="_GoBack"/>
-            <w:bookmarkEnd w:id="0"/>
           </w:p>
         </w:tc>
       </w:tr>
@@ -1878,7 +1954,47 @@
           <w:szCs w:val="22"/>
           <w:lang w:val="en-US"/>
         </w:rPr>
-        <w:t>For this reason, the names of genres, e.g. "sci-fi", "science-fiction", "science fiction", "sciencefiction." are changed to "science_fiction".</w:t>
+        <w:t>For this reason, the names of genres, e.g. "sci-fi", "science-fiction", "science fiction", "</w:t>
+      </w:r>
+      <w:proofErr w:type="spellStart"/>
+      <w:r>
+        <w:rPr>
+          <w:rFonts w:asciiTheme="minorHAnsi" w:hAnsiTheme="minorHAnsi" w:cstheme="minorHAnsi"/>
+          <w:sz w:val="22"/>
+          <w:szCs w:val="22"/>
+          <w:lang w:val="en-US"/>
+        </w:rPr>
+        <w:t>sciencefiction</w:t>
+      </w:r>
+      <w:proofErr w:type="spellEnd"/>
+      <w:r>
+        <w:rPr>
+          <w:rFonts w:asciiTheme="minorHAnsi" w:hAnsiTheme="minorHAnsi" w:cstheme="minorHAnsi"/>
+          <w:sz w:val="22"/>
+          <w:szCs w:val="22"/>
+          <w:lang w:val="en-US"/>
+        </w:rPr>
+        <w:t>." are changed to "</w:t>
+      </w:r>
+      <w:proofErr w:type="spellStart"/>
+      <w:r>
+        <w:rPr>
+          <w:rFonts w:asciiTheme="minorHAnsi" w:hAnsiTheme="minorHAnsi" w:cstheme="minorHAnsi"/>
+          <w:sz w:val="22"/>
+          <w:szCs w:val="22"/>
+          <w:lang w:val="en-US"/>
+        </w:rPr>
+        <w:t>science_fiction</w:t>
+      </w:r>
+      <w:proofErr w:type="spellEnd"/>
+      <w:r>
+        <w:rPr>
+          <w:rFonts w:asciiTheme="minorHAnsi" w:hAnsiTheme="minorHAnsi" w:cstheme="minorHAnsi"/>
+          <w:sz w:val="22"/>
+          <w:szCs w:val="22"/>
+          <w:lang w:val="en-US"/>
+        </w:rPr>
+        <w:t>".</w:t>
       </w:r>
       <w:r>
         <w:rPr>
@@ -1970,6 +2086,7 @@
         </w:rPr>
         <w:t xml:space="preserve"> "</w:t>
       </w:r>
+      <w:proofErr w:type="spellStart"/>
       <w:r>
         <w:rPr>
           <w:rFonts w:asciiTheme="minorHAnsi" w:hAnsiTheme="minorHAnsi" w:cstheme="minorHAnsi"/>
@@ -1979,6 +2096,7 @@
         </w:rPr>
         <w:t>science_fiction</w:t>
       </w:r>
+      <w:proofErr w:type="spellEnd"/>
       <w:r>
         <w:rPr>
           <w:rFonts w:asciiTheme="minorHAnsi" w:hAnsiTheme="minorHAnsi" w:cstheme="minorHAnsi"/>
@@ -2232,7 +2350,27 @@
           <w:szCs w:val="22"/>
           <w:lang w:val="en-US"/>
         </w:rPr>
-        <w:t>During this operation, insignificant words such as "are", "is", "about" are also removed, for this purpose the nltk library with the corpus of English words was used.</w:t>
+        <w:t xml:space="preserve">During this operation, insignificant words such as "are", "is", "about" are also removed, for this purpose the </w:t>
+      </w:r>
+      <w:proofErr w:type="spellStart"/>
+      <w:r>
+        <w:rPr>
+          <w:rFonts w:asciiTheme="minorHAnsi" w:hAnsiTheme="minorHAnsi" w:cstheme="minorHAnsi"/>
+          <w:sz w:val="22"/>
+          <w:szCs w:val="22"/>
+          <w:lang w:val="en-US"/>
+        </w:rPr>
+        <w:t>nltk</w:t>
+      </w:r>
+      <w:proofErr w:type="spellEnd"/>
+      <w:r>
+        <w:rPr>
+          <w:rFonts w:asciiTheme="minorHAnsi" w:hAnsiTheme="minorHAnsi" w:cstheme="minorHAnsi"/>
+          <w:sz w:val="22"/>
+          <w:szCs w:val="22"/>
+          <w:lang w:val="en-US"/>
+        </w:rPr>
+        <w:t xml:space="preserve"> library with the corpus of English words was used.</w:t>
       </w:r>
       <w:r>
         <w:rPr>
@@ -2464,6 +2602,7 @@
           <w:lang w:val="en-US"/>
         </w:rPr>
       </w:pPr>
+      <w:proofErr w:type="spellStart"/>
       <w:r>
         <w:rPr>
           <w:rFonts w:asciiTheme="minorHAnsi" w:hAnsiTheme="minorHAnsi" w:cstheme="minorHAnsi"/>
@@ -2473,6 +2612,7 @@
         </w:rPr>
         <w:t>Keras</w:t>
       </w:r>
+      <w:proofErr w:type="spellEnd"/>
     </w:p>
     <w:p>
       <w:pPr>
@@ -2497,14 +2637,25 @@
           <w:lang w:val="en-US"/>
         </w:rPr>
       </w:pPr>
-      <w:r>
-        <w:rPr>
-          <w:rFonts w:asciiTheme="minorHAnsi" w:hAnsiTheme="minorHAnsi" w:cstheme="minorHAnsi"/>
-          <w:sz w:val="22"/>
-          <w:szCs w:val="22"/>
-          <w:lang w:val="en-US"/>
-        </w:rPr>
-        <w:t>Keras is one of the leading high-level neural networks APIs. It is written in Python</w:t>
+      <w:proofErr w:type="spellStart"/>
+      <w:r>
+        <w:rPr>
+          <w:rFonts w:asciiTheme="minorHAnsi" w:hAnsiTheme="minorHAnsi" w:cstheme="minorHAnsi"/>
+          <w:sz w:val="22"/>
+          <w:szCs w:val="22"/>
+          <w:lang w:val="en-US"/>
+        </w:rPr>
+        <w:t>Keras</w:t>
+      </w:r>
+      <w:proofErr w:type="spellEnd"/>
+      <w:r>
+        <w:rPr>
+          <w:rFonts w:asciiTheme="minorHAnsi" w:hAnsiTheme="minorHAnsi" w:cstheme="minorHAnsi"/>
+          <w:sz w:val="22"/>
+          <w:szCs w:val="22"/>
+          <w:lang w:val="en-US"/>
+        </w:rPr>
+        <w:t xml:space="preserve"> is one of the leading high-level neural networks APIs. It is written in Python</w:t>
       </w:r>
       <w:r>
         <w:rPr>
@@ -2531,7 +2682,27 @@
           <w:szCs w:val="22"/>
           <w:lang w:val="en-US"/>
         </w:rPr>
-        <w:t xml:space="preserve">structure in Keras is the model which </w:t>
+        <w:t xml:space="preserve">structure in </w:t>
+      </w:r>
+      <w:proofErr w:type="spellStart"/>
+      <w:r>
+        <w:rPr>
+          <w:rFonts w:asciiTheme="minorHAnsi" w:hAnsiTheme="minorHAnsi" w:cstheme="minorHAnsi"/>
+          <w:sz w:val="22"/>
+          <w:szCs w:val="22"/>
+          <w:lang w:val="en-US"/>
+        </w:rPr>
+        <w:t>Keras</w:t>
+      </w:r>
+      <w:proofErr w:type="spellEnd"/>
+      <w:r>
+        <w:rPr>
+          <w:rFonts w:asciiTheme="minorHAnsi" w:hAnsiTheme="minorHAnsi" w:cstheme="minorHAnsi"/>
+          <w:sz w:val="22"/>
+          <w:szCs w:val="22"/>
+          <w:lang w:val="en-US"/>
+        </w:rPr>
+        <w:t xml:space="preserve"> is the model which </w:t>
       </w:r>
       <w:r>
         <w:rPr>
@@ -2609,8 +2780,39 @@
           <w:szCs w:val="22"/>
           <w:lang w:val="en-US"/>
         </w:rPr>
-        <w:t>from tensorflow import keras</w:t>
-      </w:r>
+        <w:t xml:space="preserve">from </w:t>
+      </w:r>
+      <w:proofErr w:type="spellStart"/>
+      <w:r>
+        <w:rPr>
+          <w:rFonts w:ascii="Consolas" w:hAnsi="Consolas" w:cstheme="minorHAnsi"/>
+          <w:sz w:val="22"/>
+          <w:szCs w:val="22"/>
+          <w:lang w:val="en-US"/>
+        </w:rPr>
+        <w:t>tensorflow</w:t>
+      </w:r>
+      <w:proofErr w:type="spellEnd"/>
+      <w:r>
+        <w:rPr>
+          <w:rFonts w:ascii="Consolas" w:hAnsi="Consolas" w:cstheme="minorHAnsi"/>
+          <w:sz w:val="22"/>
+          <w:szCs w:val="22"/>
+          <w:lang w:val="en-US"/>
+        </w:rPr>
+        <w:t xml:space="preserve"> import </w:t>
+      </w:r>
+      <w:proofErr w:type="spellStart"/>
+      <w:r>
+        <w:rPr>
+          <w:rFonts w:ascii="Consolas" w:hAnsi="Consolas" w:cstheme="minorHAnsi"/>
+          <w:sz w:val="22"/>
+          <w:szCs w:val="22"/>
+          <w:lang w:val="en-US"/>
+        </w:rPr>
+        <w:t>keras</w:t>
+      </w:r>
+      <w:proofErr w:type="spellEnd"/>
     </w:p>
     <w:p>
       <w:pPr>
@@ -2630,7 +2832,27 @@
           <w:szCs w:val="22"/>
           <w:lang w:val="en-US"/>
         </w:rPr>
-        <w:t>model = keras.Sequential()</w:t>
+        <w:t xml:space="preserve">model = </w:t>
+      </w:r>
+      <w:proofErr w:type="spellStart"/>
+      <w:r>
+        <w:rPr>
+          <w:rFonts w:ascii="Consolas" w:hAnsi="Consolas" w:cstheme="minorHAnsi"/>
+          <w:sz w:val="22"/>
+          <w:szCs w:val="22"/>
+          <w:lang w:val="en-US"/>
+        </w:rPr>
+        <w:t>keras.Sequential</w:t>
+      </w:r>
+      <w:proofErr w:type="spellEnd"/>
+      <w:r>
+        <w:rPr>
+          <w:rFonts w:ascii="Consolas" w:hAnsi="Consolas" w:cstheme="minorHAnsi"/>
+          <w:sz w:val="22"/>
+          <w:szCs w:val="22"/>
+          <w:lang w:val="en-US"/>
+        </w:rPr>
+        <w:t>()</w:t>
       </w:r>
     </w:p>
     <w:p>
@@ -3004,6 +3226,7 @@
           <w:lang w:val="en-US"/>
         </w:rPr>
       </w:pPr>
+      <w:proofErr w:type="spellStart"/>
       <w:r>
         <w:rPr>
           <w:rFonts w:ascii="Consolas" w:hAnsi="Consolas" w:cstheme="minorHAnsi"/>
@@ -3011,7 +3234,27 @@
           <w:szCs w:val="22"/>
           <w:lang w:val="en-US"/>
         </w:rPr>
-        <w:t>model.add(keras.layers.</w:t>
+        <w:t>model.add</w:t>
+      </w:r>
+      <w:proofErr w:type="spellEnd"/>
+      <w:r>
+        <w:rPr>
+          <w:rFonts w:ascii="Consolas" w:hAnsi="Consolas" w:cstheme="minorHAnsi"/>
+          <w:sz w:val="22"/>
+          <w:szCs w:val="22"/>
+          <w:lang w:val="en-US"/>
+        </w:rPr>
+        <w:t>(</w:t>
+      </w:r>
+      <w:proofErr w:type="spellStart"/>
+      <w:r>
+        <w:rPr>
+          <w:rFonts w:ascii="Consolas" w:hAnsi="Consolas" w:cstheme="minorHAnsi"/>
+          <w:sz w:val="22"/>
+          <w:szCs w:val="22"/>
+          <w:lang w:val="en-US"/>
+        </w:rPr>
+        <w:t>keras.layers.</w:t>
       </w:r>
       <w:r>
         <w:rPr>
@@ -3024,6 +3267,7 @@
         </w:rPr>
         <w:t>Embedding</w:t>
       </w:r>
+      <w:proofErr w:type="spellEnd"/>
       <w:r>
         <w:rPr>
           <w:rFonts w:ascii="Consolas" w:hAnsi="Consolas" w:cstheme="minorHAnsi"/>
@@ -3031,8 +3275,9 @@
           <w:szCs w:val="22"/>
           <w:lang w:val="en-US"/>
         </w:rPr>
-        <w:t>(input_dim=vocabulary_size,</w:t>
-      </w:r>
+        <w:t>(</w:t>
+      </w:r>
+      <w:proofErr w:type="spellStart"/>
       <w:r>
         <w:rPr>
           <w:rFonts w:ascii="Consolas" w:hAnsi="Consolas" w:cstheme="minorHAnsi"/>
@@ -3040,8 +3285,48 @@
           <w:szCs w:val="22"/>
           <w:lang w:val="en-US"/>
         </w:rPr>
+        <w:t>input_dim</w:t>
+      </w:r>
+      <w:proofErr w:type="spellEnd"/>
+      <w:r>
+        <w:rPr>
+          <w:rFonts w:ascii="Consolas" w:hAnsi="Consolas" w:cstheme="minorHAnsi"/>
+          <w:sz w:val="22"/>
+          <w:szCs w:val="22"/>
+          <w:lang w:val="en-US"/>
+        </w:rPr>
+        <w:t>=</w:t>
+      </w:r>
+      <w:proofErr w:type="spellStart"/>
+      <w:r>
+        <w:rPr>
+          <w:rFonts w:ascii="Consolas" w:hAnsi="Consolas" w:cstheme="minorHAnsi"/>
+          <w:sz w:val="22"/>
+          <w:szCs w:val="22"/>
+          <w:lang w:val="en-US"/>
+        </w:rPr>
+        <w:t>vocabulary_size</w:t>
+      </w:r>
+      <w:proofErr w:type="spellEnd"/>
+      <w:r>
+        <w:rPr>
+          <w:rFonts w:ascii="Consolas" w:hAnsi="Consolas" w:cstheme="minorHAnsi"/>
+          <w:sz w:val="22"/>
+          <w:szCs w:val="22"/>
+          <w:lang w:val="en-US"/>
+        </w:rPr>
+        <w:t>,</w:t>
+      </w:r>
+      <w:r>
+        <w:rPr>
+          <w:rFonts w:ascii="Consolas" w:hAnsi="Consolas" w:cstheme="minorHAnsi"/>
+          <w:sz w:val="22"/>
+          <w:szCs w:val="22"/>
+          <w:lang w:val="en-US"/>
+        </w:rPr>
         <w:br/>
       </w:r>
+      <w:proofErr w:type="spellStart"/>
       <w:r>
         <w:rPr>
           <w:rFonts w:ascii="Consolas" w:hAnsi="Consolas" w:cstheme="minorHAnsi"/>
@@ -3049,7 +3334,57 @@
           <w:szCs w:val="22"/>
           <w:lang w:val="en-US"/>
         </w:rPr>
-        <w:t xml:space="preserve">output_dim= 512, input_length=numberOfInputWords)) </w:t>
+        <w:t>output_dim</w:t>
+      </w:r>
+      <w:proofErr w:type="spellEnd"/>
+      <w:r>
+        <w:rPr>
+          <w:rFonts w:ascii="Consolas" w:hAnsi="Consolas" w:cstheme="minorHAnsi"/>
+          <w:sz w:val="22"/>
+          <w:szCs w:val="22"/>
+          <w:lang w:val="en-US"/>
+        </w:rPr>
+        <w:t xml:space="preserve">= 512, </w:t>
+      </w:r>
+      <w:proofErr w:type="spellStart"/>
+      <w:r>
+        <w:rPr>
+          <w:rFonts w:ascii="Consolas" w:hAnsi="Consolas" w:cstheme="minorHAnsi"/>
+          <w:sz w:val="22"/>
+          <w:szCs w:val="22"/>
+          <w:lang w:val="en-US"/>
+        </w:rPr>
+        <w:t>input_length</w:t>
+      </w:r>
+      <w:proofErr w:type="spellEnd"/>
+      <w:r>
+        <w:rPr>
+          <w:rFonts w:ascii="Consolas" w:hAnsi="Consolas" w:cstheme="minorHAnsi"/>
+          <w:sz w:val="22"/>
+          <w:szCs w:val="22"/>
+          <w:lang w:val="en-US"/>
+        </w:rPr>
+        <w:t>=</w:t>
+      </w:r>
+      <w:proofErr w:type="spellStart"/>
+      <w:r>
+        <w:rPr>
+          <w:rFonts w:ascii="Consolas" w:hAnsi="Consolas" w:cstheme="minorHAnsi"/>
+          <w:sz w:val="22"/>
+          <w:szCs w:val="22"/>
+          <w:lang w:val="en-US"/>
+        </w:rPr>
+        <w:t>numberOfInputWords</w:t>
+      </w:r>
+      <w:proofErr w:type="spellEnd"/>
+      <w:r>
+        <w:rPr>
+          <w:rFonts w:ascii="Consolas" w:hAnsi="Consolas" w:cstheme="minorHAnsi"/>
+          <w:sz w:val="22"/>
+          <w:szCs w:val="22"/>
+          <w:lang w:val="en-US"/>
+        </w:rPr>
+        <w:t xml:space="preserve">)) </w:t>
       </w:r>
     </w:p>
     <w:p>
@@ -3063,6 +3398,7 @@
           <w:lang w:val="en-US"/>
         </w:rPr>
       </w:pPr>
+      <w:proofErr w:type="spellStart"/>
       <w:r>
         <w:rPr>
           <w:rFonts w:ascii="Consolas" w:hAnsi="Consolas" w:cstheme="minorHAnsi"/>
@@ -3070,7 +3406,17 @@
           <w:szCs w:val="22"/>
           <w:lang w:val="en-US"/>
         </w:rPr>
-        <w:t>model.add(keras.layers.</w:t>
+        <w:t>model.add</w:t>
+      </w:r>
+      <w:proofErr w:type="spellEnd"/>
+      <w:r>
+        <w:rPr>
+          <w:rFonts w:ascii="Consolas" w:hAnsi="Consolas" w:cstheme="minorHAnsi"/>
+          <w:sz w:val="22"/>
+          <w:szCs w:val="22"/>
+          <w:lang w:val="en-US"/>
+        </w:rPr>
+        <w:t>(keras.layers.</w:t>
       </w:r>
       <w:r>
         <w:rPr>
@@ -3104,6 +3450,7 @@
           <w:lang w:val="en-US"/>
         </w:rPr>
       </w:pPr>
+      <w:proofErr w:type="spellStart"/>
       <w:r>
         <w:rPr>
           <w:rFonts w:ascii="Consolas" w:hAnsi="Consolas" w:cstheme="minorHAnsi"/>
@@ -3111,7 +3458,27 @@
           <w:szCs w:val="22"/>
           <w:lang w:val="en-US"/>
         </w:rPr>
-        <w:t>model.add(keras.layers.</w:t>
+        <w:t>model.add</w:t>
+      </w:r>
+      <w:proofErr w:type="spellEnd"/>
+      <w:r>
+        <w:rPr>
+          <w:rFonts w:ascii="Consolas" w:hAnsi="Consolas" w:cstheme="minorHAnsi"/>
+          <w:sz w:val="22"/>
+          <w:szCs w:val="22"/>
+          <w:lang w:val="en-US"/>
+        </w:rPr>
+        <w:t>(</w:t>
+      </w:r>
+      <w:proofErr w:type="spellStart"/>
+      <w:r>
+        <w:rPr>
+          <w:rFonts w:ascii="Consolas" w:hAnsi="Consolas" w:cstheme="minorHAnsi"/>
+          <w:sz w:val="22"/>
+          <w:szCs w:val="22"/>
+          <w:lang w:val="en-US"/>
+        </w:rPr>
+        <w:t>keras.layers.</w:t>
       </w:r>
       <w:r>
         <w:rPr>
@@ -3124,6 +3491,7 @@
         </w:rPr>
         <w:t>Dense</w:t>
       </w:r>
+      <w:proofErr w:type="spellEnd"/>
       <w:r>
         <w:rPr>
           <w:rFonts w:ascii="Consolas" w:hAnsi="Consolas" w:cstheme="minorHAnsi"/>
@@ -3131,7 +3499,27 @@
           <w:szCs w:val="22"/>
           <w:lang w:val="en-US"/>
         </w:rPr>
-        <w:t>(512, activation=tf.nn.tanh))</w:t>
+        <w:t>(512, activation=</w:t>
+      </w:r>
+      <w:proofErr w:type="spellStart"/>
+      <w:r>
+        <w:rPr>
+          <w:rFonts w:ascii="Consolas" w:hAnsi="Consolas" w:cstheme="minorHAnsi"/>
+          <w:sz w:val="22"/>
+          <w:szCs w:val="22"/>
+          <w:lang w:val="en-US"/>
+        </w:rPr>
+        <w:t>tf.nn.tanh</w:t>
+      </w:r>
+      <w:proofErr w:type="spellEnd"/>
+      <w:r>
+        <w:rPr>
+          <w:rFonts w:ascii="Consolas" w:hAnsi="Consolas" w:cstheme="minorHAnsi"/>
+          <w:sz w:val="22"/>
+          <w:szCs w:val="22"/>
+          <w:lang w:val="en-US"/>
+        </w:rPr>
+        <w:t>))</w:t>
       </w:r>
     </w:p>
     <w:p>
@@ -3145,6 +3533,7 @@
           <w:lang w:val="en-US"/>
         </w:rPr>
       </w:pPr>
+      <w:proofErr w:type="spellStart"/>
       <w:r>
         <w:rPr>
           <w:rFonts w:ascii="Consolas" w:hAnsi="Consolas" w:cstheme="minorHAnsi"/>
@@ -3152,7 +3541,37 @@
           <w:szCs w:val="22"/>
           <w:lang w:val="en-US"/>
         </w:rPr>
-        <w:t>model.add(keras.layers.Dropout(0.3))</w:t>
+        <w:t>model.add</w:t>
+      </w:r>
+      <w:proofErr w:type="spellEnd"/>
+      <w:r>
+        <w:rPr>
+          <w:rFonts w:ascii="Consolas" w:hAnsi="Consolas" w:cstheme="minorHAnsi"/>
+          <w:sz w:val="22"/>
+          <w:szCs w:val="22"/>
+          <w:lang w:val="en-US"/>
+        </w:rPr>
+        <w:t>(</w:t>
+      </w:r>
+      <w:proofErr w:type="spellStart"/>
+      <w:r>
+        <w:rPr>
+          <w:rFonts w:ascii="Consolas" w:hAnsi="Consolas" w:cstheme="minorHAnsi"/>
+          <w:sz w:val="22"/>
+          <w:szCs w:val="22"/>
+          <w:lang w:val="en-US"/>
+        </w:rPr>
+        <w:t>keras.layers.Dropout</w:t>
+      </w:r>
+      <w:proofErr w:type="spellEnd"/>
+      <w:r>
+        <w:rPr>
+          <w:rFonts w:ascii="Consolas" w:hAnsi="Consolas" w:cstheme="minorHAnsi"/>
+          <w:sz w:val="22"/>
+          <w:szCs w:val="22"/>
+          <w:lang w:val="en-US"/>
+        </w:rPr>
+        <w:t>(0.3))</w:t>
       </w:r>
     </w:p>
     <w:p>
@@ -3166,6 +3585,7 @@
           <w:lang w:val="en-US"/>
         </w:rPr>
       </w:pPr>
+      <w:proofErr w:type="spellStart"/>
       <w:r>
         <w:rPr>
           <w:rFonts w:ascii="Consolas" w:hAnsi="Consolas" w:cstheme="minorHAnsi"/>
@@ -3173,7 +3593,27 @@
           <w:szCs w:val="22"/>
           <w:lang w:val="en-US"/>
         </w:rPr>
-        <w:t>model.add(keras.layers.</w:t>
+        <w:t>model.add</w:t>
+      </w:r>
+      <w:proofErr w:type="spellEnd"/>
+      <w:r>
+        <w:rPr>
+          <w:rFonts w:ascii="Consolas" w:hAnsi="Consolas" w:cstheme="minorHAnsi"/>
+          <w:sz w:val="22"/>
+          <w:szCs w:val="22"/>
+          <w:lang w:val="en-US"/>
+        </w:rPr>
+        <w:t>(</w:t>
+      </w:r>
+      <w:proofErr w:type="spellStart"/>
+      <w:r>
+        <w:rPr>
+          <w:rFonts w:ascii="Consolas" w:hAnsi="Consolas" w:cstheme="minorHAnsi"/>
+          <w:sz w:val="22"/>
+          <w:szCs w:val="22"/>
+          <w:lang w:val="en-US"/>
+        </w:rPr>
+        <w:t>keras.layers.</w:t>
       </w:r>
       <w:r>
         <w:rPr>
@@ -3186,6 +3626,7 @@
         </w:rPr>
         <w:t>Dense</w:t>
       </w:r>
+      <w:proofErr w:type="spellEnd"/>
       <w:r>
         <w:rPr>
           <w:rFonts w:ascii="Consolas" w:hAnsi="Consolas" w:cstheme="minorHAnsi"/>
@@ -3193,7 +3634,27 @@
           <w:szCs w:val="22"/>
           <w:lang w:val="en-US"/>
         </w:rPr>
-        <w:t>(11, activation='softmax'))</w:t>
+        <w:t>(11, activation='</w:t>
+      </w:r>
+      <w:proofErr w:type="spellStart"/>
+      <w:r>
+        <w:rPr>
+          <w:rFonts w:ascii="Consolas" w:hAnsi="Consolas" w:cstheme="minorHAnsi"/>
+          <w:sz w:val="22"/>
+          <w:szCs w:val="22"/>
+          <w:lang w:val="en-US"/>
+        </w:rPr>
+        <w:t>softmax</w:t>
+      </w:r>
+      <w:proofErr w:type="spellEnd"/>
+      <w:r>
+        <w:rPr>
+          <w:rFonts w:ascii="Consolas" w:hAnsi="Consolas" w:cstheme="minorHAnsi"/>
+          <w:sz w:val="22"/>
+          <w:szCs w:val="22"/>
+          <w:lang w:val="en-US"/>
+        </w:rPr>
+        <w:t>'))</w:t>
       </w:r>
     </w:p>
     <w:p>
@@ -3381,6 +3842,7 @@
         </w:rPr>
         <w:t xml:space="preserve"> </w:t>
       </w:r>
+      <w:proofErr w:type="spellStart"/>
       <w:r>
         <w:rPr>
           <w:rFonts w:asciiTheme="minorHAnsi" w:hAnsiTheme="minorHAnsi" w:cstheme="minorHAnsi"/>
@@ -3392,6 +3854,7 @@
         </w:rPr>
         <w:t>Softmax</w:t>
       </w:r>
+      <w:proofErr w:type="spellEnd"/>
       <w:r>
         <w:rPr>
           <w:rFonts w:asciiTheme="minorHAnsi" w:hAnsiTheme="minorHAnsi" w:cstheme="minorHAnsi"/>
@@ -9365,7 +9828,25 @@
           <w:szCs w:val="22"/>
           <w:lang w:val="en-US"/>
         </w:rPr>
-        <w:t xml:space="preserve">while making some experiments, we noticed that one dense layer gives better results then two dense layers. </w:t>
+        <w:t>while making some experiments, we noticed that one dense layer gives better results th</w:t>
+      </w:r>
+      <w:r>
+        <w:rPr>
+          <w:rFonts w:asciiTheme="minorHAnsi" w:hAnsiTheme="minorHAnsi" w:cstheme="minorHAnsi"/>
+          <w:sz w:val="22"/>
+          <w:szCs w:val="22"/>
+          <w:lang w:val="en-US"/>
+        </w:rPr>
+        <w:t>a</w:t>
+      </w:r>
+      <w:r>
+        <w:rPr>
+          <w:rFonts w:asciiTheme="minorHAnsi" w:hAnsiTheme="minorHAnsi" w:cstheme="minorHAnsi"/>
+          <w:sz w:val="22"/>
+          <w:szCs w:val="22"/>
+          <w:lang w:val="en-US"/>
+        </w:rPr>
+        <w:t xml:space="preserve">n two dense layers. </w:t>
       </w:r>
     </w:p>
     <w:p>
@@ -9470,7 +9951,18 @@
           <w:szCs w:val="22"/>
           <w:lang w:val="en-US"/>
         </w:rPr>
-        <w:t>Additionally, we have used naïve Bayes classification to see if algorithm based off of Bayes’ Theorem can manage this task better than our neural network. This method is very popular in problems related to classification. We have achieved results for two genres – drama 88% and action 68%.</w:t>
+        <w:t xml:space="preserve">Additionally, we have used naïve Bayes classification to see if algorithm based off of </w:t>
+      </w:r>
+      <w:bookmarkStart w:id="0" w:name="_GoBack"/>
+      <w:bookmarkEnd w:id="0"/>
+      <w:r>
+        <w:rPr>
+          <w:rFonts w:asciiTheme="minorHAnsi" w:hAnsiTheme="minorHAnsi" w:cstheme="minorHAnsi"/>
+          <w:sz w:val="22"/>
+          <w:szCs w:val="22"/>
+          <w:lang w:val="en-US"/>
+        </w:rPr>
+        <w:t>Bayes’ Theorem can manage this task better than our neural network. This method is very popular in problems related to classification. We have achieved results for two genres – drama 88% and action 68%.</w:t>
       </w:r>
       <w:r>
         <w:rPr>
@@ -9569,7 +10061,7 @@
 </file>
 
 <file path=word/endnotes.xml><?xml version="1.0" encoding="utf-8"?>
-<w:endnotes xmlns:wpc="http://schemas.microsoft.com/office/word/2010/wordprocessingCanvas" xmlns:mc="http://schemas.openxmlformats.org/markup-compatibility/2006" xmlns:o="urn:schemas-microsoft-com:office:office" xmlns:r="http://schemas.openxmlformats.org/officeDocument/2006/relationships" xmlns:m="http://schemas.openxmlformats.org/officeDocument/2006/math" xmlns:v="urn:schemas-microsoft-com:vml" xmlns:wp14="http://schemas.microsoft.com/office/word/2010/wordprocessingDrawing" xmlns:wp="http://schemas.openxmlformats.org/drawingml/2006/wordprocessingDrawing" xmlns:w10="urn:schemas-microsoft-com:office:word" xmlns:w="http://schemas.openxmlformats.org/wordprocessingml/2006/main" xmlns:w14="http://schemas.microsoft.com/office/word/2010/wordml" xmlns:w15="http://schemas.microsoft.com/office/word/2012/wordml" xmlns:wpg="http://schemas.microsoft.com/office/word/2010/wordprocessingGroup" xmlns:wpi="http://schemas.microsoft.com/office/word/2010/wordprocessingInk" xmlns:wne="http://schemas.microsoft.com/office/word/2006/wordml" xmlns:wps="http://schemas.microsoft.com/office/word/2010/wordprocessingShape" mc:Ignorable="w14 w15 wp14">
+<w:endnotes xmlns:wpc="http://schemas.microsoft.com/office/word/2010/wordprocessingCanvas" xmlns:cx="http://schemas.microsoft.com/office/drawing/2014/chartex" xmlns:cx1="http://schemas.microsoft.com/office/drawing/2015/9/8/chartex" xmlns:cx2="http://schemas.microsoft.com/office/drawing/2015/10/21/chartex" xmlns:cx3="http://schemas.microsoft.com/office/drawing/2016/5/9/chartex" xmlns:cx4="http://schemas.microsoft.com/office/drawing/2016/5/10/chartex" xmlns:cx5="http://schemas.microsoft.com/office/drawing/2016/5/11/chartex" xmlns:cx6="http://schemas.microsoft.com/office/drawing/2016/5/12/chartex" xmlns:cx7="http://schemas.microsoft.com/office/drawing/2016/5/13/chartex" xmlns:cx8="http://schemas.microsoft.com/office/drawing/2016/5/14/chartex" xmlns:mc="http://schemas.openxmlformats.org/markup-compatibility/2006" xmlns:aink="http://schemas.microsoft.com/office/drawing/2016/ink" xmlns:am3d="http://schemas.microsoft.com/office/drawing/2017/model3d" xmlns:o="urn:schemas-microsoft-com:office:office" xmlns:r="http://schemas.openxmlformats.org/officeDocument/2006/relationships" xmlns:m="http://schemas.openxmlformats.org/officeDocument/2006/math" xmlns:v="urn:schemas-microsoft-com:vml" xmlns:wp14="http://schemas.microsoft.com/office/word/2010/wordprocessingDrawing" xmlns:wp="http://schemas.openxmlformats.org/drawingml/2006/wordprocessingDrawing" xmlns:w10="urn:schemas-microsoft-com:office:word" xmlns:w="http://schemas.openxmlformats.org/wordprocessingml/2006/main" xmlns:w14="http://schemas.microsoft.com/office/word/2010/wordml" xmlns:w15="http://schemas.microsoft.com/office/word/2012/wordml" xmlns:w16cid="http://schemas.microsoft.com/office/word/2016/wordml/cid" xmlns:w16se="http://schemas.microsoft.com/office/word/2015/wordml/symex" xmlns:wpg="http://schemas.microsoft.com/office/word/2010/wordprocessingGroup" xmlns:wpi="http://schemas.microsoft.com/office/word/2010/wordprocessingInk" xmlns:wne="http://schemas.microsoft.com/office/word/2006/wordml" xmlns:wps="http://schemas.microsoft.com/office/word/2010/wordprocessingShape" mc:Ignorable="w14 w15 w16se w16cid wp14">
   <w:endnote w:type="separator" w:id="-1">
     <w:p>
       <w:r>
@@ -9588,7 +10080,7 @@
 </file>
 
 <file path=word/footnotes.xml><?xml version="1.0" encoding="utf-8"?>
-<w:footnotes xmlns:wpc="http://schemas.microsoft.com/office/word/2010/wordprocessingCanvas" xmlns:mc="http://schemas.openxmlformats.org/markup-compatibility/2006" xmlns:o="urn:schemas-microsoft-com:office:office" xmlns:r="http://schemas.openxmlformats.org/officeDocument/2006/relationships" xmlns:m="http://schemas.openxmlformats.org/officeDocument/2006/math" xmlns:v="urn:schemas-microsoft-com:vml" xmlns:wp14="http://schemas.microsoft.com/office/word/2010/wordprocessingDrawing" xmlns:wp="http://schemas.openxmlformats.org/drawingml/2006/wordprocessingDrawing" xmlns:w10="urn:schemas-microsoft-com:office:word" xmlns:w="http://schemas.openxmlformats.org/wordprocessingml/2006/main" xmlns:w14="http://schemas.microsoft.com/office/word/2010/wordml" xmlns:w15="http://schemas.microsoft.com/office/word/2012/wordml" xmlns:wpg="http://schemas.microsoft.com/office/word/2010/wordprocessingGroup" xmlns:wpi="http://schemas.microsoft.com/office/word/2010/wordprocessingInk" xmlns:wne="http://schemas.microsoft.com/office/word/2006/wordml" xmlns:wps="http://schemas.microsoft.com/office/word/2010/wordprocessingShape" mc:Ignorable="w14 w15 wp14">
+<w:footnotes xmlns:wpc="http://schemas.microsoft.com/office/word/2010/wordprocessingCanvas" xmlns:cx="http://schemas.microsoft.com/office/drawing/2014/chartex" xmlns:cx1="http://schemas.microsoft.com/office/drawing/2015/9/8/chartex" xmlns:cx2="http://schemas.microsoft.com/office/drawing/2015/10/21/chartex" xmlns:cx3="http://schemas.microsoft.com/office/drawing/2016/5/9/chartex" xmlns:cx4="http://schemas.microsoft.com/office/drawing/2016/5/10/chartex" xmlns:cx5="http://schemas.microsoft.com/office/drawing/2016/5/11/chartex" xmlns:cx6="http://schemas.microsoft.com/office/drawing/2016/5/12/chartex" xmlns:cx7="http://schemas.microsoft.com/office/drawing/2016/5/13/chartex" xmlns:cx8="http://schemas.microsoft.com/office/drawing/2016/5/14/chartex" xmlns:mc="http://schemas.openxmlformats.org/markup-compatibility/2006" xmlns:aink="http://schemas.microsoft.com/office/drawing/2016/ink" xmlns:am3d="http://schemas.microsoft.com/office/drawing/2017/model3d" xmlns:o="urn:schemas-microsoft-com:office:office" xmlns:r="http://schemas.openxmlformats.org/officeDocument/2006/relationships" xmlns:m="http://schemas.openxmlformats.org/officeDocument/2006/math" xmlns:v="urn:schemas-microsoft-com:vml" xmlns:wp14="http://schemas.microsoft.com/office/word/2010/wordprocessingDrawing" xmlns:wp="http://schemas.openxmlformats.org/drawingml/2006/wordprocessingDrawing" xmlns:w10="urn:schemas-microsoft-com:office:word" xmlns:w="http://schemas.openxmlformats.org/wordprocessingml/2006/main" xmlns:w14="http://schemas.microsoft.com/office/word/2010/wordml" xmlns:w15="http://schemas.microsoft.com/office/word/2012/wordml" xmlns:w16cid="http://schemas.microsoft.com/office/word/2016/wordml/cid" xmlns:w16se="http://schemas.microsoft.com/office/word/2015/wordml/symex" xmlns:wpg="http://schemas.microsoft.com/office/word/2010/wordprocessingGroup" xmlns:wpi="http://schemas.microsoft.com/office/word/2010/wordprocessingInk" xmlns:wne="http://schemas.microsoft.com/office/word/2006/wordml" xmlns:wps="http://schemas.microsoft.com/office/word/2010/wordprocessingShape" mc:Ignorable="w14 w15 w16se w16cid wp14">
   <w:footnote w:type="separator" w:id="-1">
     <w:p>
       <w:r>
@@ -9607,8 +10099,8 @@
 </file>
 
 <file path=word/numbering.xml><?xml version="1.0" encoding="utf-8"?>
-<w:numbering xmlns:wpc="http://schemas.microsoft.com/office/word/2010/wordprocessingCanvas" xmlns:mc="http://schemas.openxmlformats.org/markup-compatibility/2006" xmlns:o="urn:schemas-microsoft-com:office:office" xmlns:r="http://schemas.openxmlformats.org/officeDocument/2006/relationships" xmlns:m="http://schemas.openxmlformats.org/officeDocument/2006/math" xmlns:v="urn:schemas-microsoft-com:vml" xmlns:wp14="http://schemas.microsoft.com/office/word/2010/wordprocessingDrawing" xmlns:wp="http://schemas.openxmlformats.org/drawingml/2006/wordprocessingDrawing" xmlns:w10="urn:schemas-microsoft-com:office:word" xmlns:w="http://schemas.openxmlformats.org/wordprocessingml/2006/main" xmlns:w14="http://schemas.microsoft.com/office/word/2010/wordml" xmlns:w15="http://schemas.microsoft.com/office/word/2012/wordml" xmlns:wpg="http://schemas.microsoft.com/office/word/2010/wordprocessingGroup" xmlns:wpi="http://schemas.microsoft.com/office/word/2010/wordprocessingInk" xmlns:wne="http://schemas.microsoft.com/office/word/2006/wordml" xmlns:wps="http://schemas.microsoft.com/office/word/2010/wordprocessingShape" mc:Ignorable="w14 w15 wp14">
-  <w:abstractNum w:abstractNumId="0">
+<w:numbering xmlns:wpc="http://schemas.microsoft.com/office/word/2010/wordprocessingCanvas" xmlns:cx="http://schemas.microsoft.com/office/drawing/2014/chartex" xmlns:cx1="http://schemas.microsoft.com/office/drawing/2015/9/8/chartex" xmlns:cx2="http://schemas.microsoft.com/office/drawing/2015/10/21/chartex" xmlns:cx3="http://schemas.microsoft.com/office/drawing/2016/5/9/chartex" xmlns:cx4="http://schemas.microsoft.com/office/drawing/2016/5/10/chartex" xmlns:cx5="http://schemas.microsoft.com/office/drawing/2016/5/11/chartex" xmlns:cx6="http://schemas.microsoft.com/office/drawing/2016/5/12/chartex" xmlns:cx7="http://schemas.microsoft.com/office/drawing/2016/5/13/chartex" xmlns:cx8="http://schemas.microsoft.com/office/drawing/2016/5/14/chartex" xmlns:mc="http://schemas.openxmlformats.org/markup-compatibility/2006" xmlns:aink="http://schemas.microsoft.com/office/drawing/2016/ink" xmlns:am3d="http://schemas.microsoft.com/office/drawing/2017/model3d" xmlns:o="urn:schemas-microsoft-com:office:office" xmlns:r="http://schemas.openxmlformats.org/officeDocument/2006/relationships" xmlns:m="http://schemas.openxmlformats.org/officeDocument/2006/math" xmlns:v="urn:schemas-microsoft-com:vml" xmlns:wp14="http://schemas.microsoft.com/office/word/2010/wordprocessingDrawing" xmlns:wp="http://schemas.openxmlformats.org/drawingml/2006/wordprocessingDrawing" xmlns:w10="urn:schemas-microsoft-com:office:word" xmlns:w="http://schemas.openxmlformats.org/wordprocessingml/2006/main" xmlns:w14="http://schemas.microsoft.com/office/word/2010/wordml" xmlns:w15="http://schemas.microsoft.com/office/word/2012/wordml" xmlns:w16cid="http://schemas.microsoft.com/office/word/2016/wordml/cid" xmlns:w16se="http://schemas.microsoft.com/office/word/2015/wordml/symex" xmlns:wpg="http://schemas.microsoft.com/office/word/2010/wordprocessingGroup" xmlns:wpi="http://schemas.microsoft.com/office/word/2010/wordprocessingInk" xmlns:wne="http://schemas.microsoft.com/office/word/2006/wordml" xmlns:wps="http://schemas.microsoft.com/office/word/2010/wordprocessingShape" mc:Ignorable="w14 w15 w16se w16cid wp14">
+  <w:abstractNum w:abstractNumId="0" w15:restartNumberingAfterBreak="0">
     <w:nsid w:val="1671173D"/>
     <w:multiLevelType w:val="hybridMultilevel"/>
     <w:tmpl w:val="9E049964"/>
@@ -9697,7 +10189,7 @@
       </w:pPr>
     </w:lvl>
   </w:abstractNum>
-  <w:abstractNum w:abstractNumId="1">
+  <w:abstractNum w:abstractNumId="1" w15:restartNumberingAfterBreak="0">
     <w:nsid w:val="434D1886"/>
     <w:multiLevelType w:val="hybridMultilevel"/>
     <w:tmpl w:val="17C8A674"/>
@@ -9810,7 +10302,7 @@
       </w:rPr>
     </w:lvl>
   </w:abstractNum>
-  <w:abstractNum w:abstractNumId="2">
+  <w:abstractNum w:abstractNumId="2" w15:restartNumberingAfterBreak="0">
     <w:nsid w:val="44C87DB0"/>
     <w:multiLevelType w:val="hybridMultilevel"/>
     <w:tmpl w:val="45D45904"/>
@@ -9923,7 +10415,7 @@
       </w:rPr>
     </w:lvl>
   </w:abstractNum>
-  <w:abstractNum w:abstractNumId="3">
+  <w:abstractNum w:abstractNumId="3" w15:restartNumberingAfterBreak="0">
     <w:nsid w:val="4B164FEF"/>
     <w:multiLevelType w:val="hybridMultilevel"/>
     <w:tmpl w:val="39087616"/>
@@ -10012,7 +10504,7 @@
       </w:pPr>
     </w:lvl>
   </w:abstractNum>
-  <w:abstractNum w:abstractNumId="4">
+  <w:abstractNum w:abstractNumId="4" w15:restartNumberingAfterBreak="0">
     <w:nsid w:val="67E4696D"/>
     <w:multiLevelType w:val="hybridMultilevel"/>
     <w:tmpl w:val="597AF294"/>
@@ -10120,7 +10612,7 @@
 </file>
 
 <file path=word/styles.xml><?xml version="1.0" encoding="utf-8"?>
-<w:styles xmlns:mc="http://schemas.openxmlformats.org/markup-compatibility/2006" xmlns:r="http://schemas.openxmlformats.org/officeDocument/2006/relationships" xmlns:w="http://schemas.openxmlformats.org/wordprocessingml/2006/main" xmlns:w14="http://schemas.microsoft.com/office/word/2010/wordml" xmlns:w15="http://schemas.microsoft.com/office/word/2012/wordml" mc:Ignorable="w14 w15">
+<w:styles xmlns:mc="http://schemas.openxmlformats.org/markup-compatibility/2006" xmlns:r="http://schemas.openxmlformats.org/officeDocument/2006/relationships" xmlns:w="http://schemas.openxmlformats.org/wordprocessingml/2006/main" xmlns:w14="http://schemas.microsoft.com/office/word/2010/wordml" xmlns:w15="http://schemas.microsoft.com/office/word/2012/wordml" xmlns:w16cid="http://schemas.microsoft.com/office/word/2016/wordml/cid" xmlns:w16se="http://schemas.microsoft.com/office/word/2015/wordml/symex" mc:Ignorable="w14 w15 w16se w16cid">
   <w:docDefaults>
     <w:rPrDefault>
       <w:rPr>
@@ -10130,7 +10622,7 @@
     </w:rPrDefault>
     <w:pPrDefault/>
   </w:docDefaults>
-  <w:latentStyles w:defLockedState="0" w:defUIPriority="0" w:defSemiHidden="0" w:defUnhideWhenUsed="0" w:defQFormat="0" w:count="371">
+  <w:latentStyles w:defLockedState="0" w:defUIPriority="0" w:defSemiHidden="0" w:defUnhideWhenUsed="0" w:defQFormat="0" w:count="376">
     <w:lsdException w:name="Normal" w:qFormat="1"/>
     <w:lsdException w:name="heading 1" w:qFormat="1"/>
     <w:lsdException w:name="heading 2" w:semiHidden="1" w:unhideWhenUsed="1" w:qFormat="1"/>
@@ -10229,7 +10721,6 @@
     <w:lsdException w:name="HTML Sample" w:semiHidden="1" w:unhideWhenUsed="1"/>
     <w:lsdException w:name="HTML Typewriter" w:semiHidden="1" w:unhideWhenUsed="1"/>
     <w:lsdException w:name="HTML Variable" w:semiHidden="1" w:unhideWhenUsed="1"/>
-    <w:lsdException w:name="Normal Table" w:semiHidden="1" w:unhideWhenUsed="1"/>
     <w:lsdException w:name="annotation subject" w:semiHidden="1" w:unhideWhenUsed="1"/>
     <w:lsdException w:name="No List" w:semiHidden="1" w:unhideWhenUsed="1"/>
     <w:lsdException w:name="Outline List 1" w:semiHidden="1" w:unhideWhenUsed="1"/>
@@ -10272,11 +10763,8 @@
     <w:lsdException w:name="Table Contemporary" w:semiHidden="1" w:unhideWhenUsed="1"/>
     <w:lsdException w:name="Table Elegant" w:semiHidden="1" w:unhideWhenUsed="1"/>
     <w:lsdException w:name="Table Professional" w:semiHidden="1" w:unhideWhenUsed="1"/>
-    <w:lsdException w:name="Table Subtle 1" w:semiHidden="1" w:unhideWhenUsed="1"/>
     <w:lsdException w:name="Table Subtle 2" w:semiHidden="1" w:unhideWhenUsed="1"/>
     <w:lsdException w:name="Table Web 1" w:semiHidden="1" w:unhideWhenUsed="1"/>
-    <w:lsdException w:name="Table Web 2" w:semiHidden="1" w:unhideWhenUsed="1"/>
-    <w:lsdException w:name="Table Web 3" w:semiHidden="1" w:unhideWhenUsed="1"/>
     <w:lsdException w:name="Balloon Text" w:semiHidden="1" w:unhideWhenUsed="1"/>
     <w:lsdException w:name="Table Grid" w:uiPriority="39"/>
     <w:lsdException w:name="Table Theme" w:semiHidden="1" w:unhideWhenUsed="1"/>
@@ -10495,6 +10983,11 @@
     <w:lsdException w:name="List Table 5 Dark Accent 6" w:uiPriority="50"/>
     <w:lsdException w:name="List Table 6 Colorful Accent 6" w:uiPriority="51"/>
     <w:lsdException w:name="List Table 7 Colorful Accent 6" w:uiPriority="52"/>
+    <w:lsdException w:name="Mention" w:semiHidden="1" w:uiPriority="99" w:unhideWhenUsed="1"/>
+    <w:lsdException w:name="Smart Hyperlink" w:semiHidden="1" w:uiPriority="99" w:unhideWhenUsed="1"/>
+    <w:lsdException w:name="Hashtag" w:semiHidden="1" w:uiPriority="99" w:unhideWhenUsed="1"/>
+    <w:lsdException w:name="Unresolved Mention" w:semiHidden="1" w:uiPriority="99" w:unhideWhenUsed="1"/>
+    <w:lsdException w:name="Smart Link" w:semiHidden="1" w:uiPriority="99" w:unhideWhenUsed="1"/>
   </w:latentStyles>
   <w:style w:type="paragraph" w:default="1" w:styleId="Normalny">
     <w:name w:val="Normal"/>
@@ -10538,7 +11031,6 @@
     <w:uiPriority w:val="39"/>
     <w:rsid w:val="00767374"/>
     <w:tblPr>
-      <w:tblInd w:w="0" w:type="dxa"/>
       <w:tblBorders>
         <w:top w:val="single" w:sz="4" w:space="0" w:color="auto"/>
         <w:left w:val="single" w:sz="4" w:space="0" w:color="auto"/>
@@ -10547,12 +11039,6 @@
         <w:insideH w:val="single" w:sz="4" w:space="0" w:color="auto"/>
         <w:insideV w:val="single" w:sz="4" w:space="0" w:color="auto"/>
       </w:tblBorders>
-      <w:tblCellMar>
-        <w:top w:w="0" w:type="dxa"/>
-        <w:left w:w="108" w:type="dxa"/>
-        <w:bottom w:w="0" w:type="dxa"/>
-        <w:right w:w="108" w:type="dxa"/>
-      </w:tblCellMar>
     </w:tblPr>
   </w:style>
   <w:style w:type="paragraph" w:styleId="Tekstdymka">
@@ -10947,7 +11433,7 @@
 </file>
 
 <file path=customXml/itemProps1.xml><?xml version="1.0" encoding="utf-8"?>
-<ds:datastoreItem xmlns:ds="http://schemas.openxmlformats.org/officeDocument/2006/customXml" ds:itemID="{EAC1F208-E0D7-4FDF-B13C-9C6A22813706}">
+<ds:datastoreItem xmlns:ds="http://schemas.openxmlformats.org/officeDocument/2006/customXml" ds:itemID="{A392FCE0-E406-4B13-BF94-BA0482E99E43}">
   <ds:schemaRefs>
     <ds:schemaRef ds:uri="http://schemas.openxmlformats.org/officeDocument/2006/bibliography"/>
   </ds:schemaRefs>

</xml_diff>